<commit_message>
added test case to testing
</commit_message>
<xml_diff>
--- a/compSci/CompSci Project/Old writeup/Testing.docx
+++ b/compSci/CompSci Project/Old writeup/Testing.docx
@@ -39,10 +39,10 @@
         <w:tblLook w:val="04A0" w:firstRow="1" w:lastRow="0" w:firstColumn="1" w:lastColumn="0" w:noHBand="0" w:noVBand="1"/>
       </w:tblPr>
       <w:tblGrid>
-        <w:gridCol w:w="2446"/>
-        <w:gridCol w:w="2326"/>
-        <w:gridCol w:w="2840"/>
-        <w:gridCol w:w="6336"/>
+        <w:gridCol w:w="1298"/>
+        <w:gridCol w:w="1255"/>
+        <w:gridCol w:w="1516"/>
+        <w:gridCol w:w="9879"/>
       </w:tblGrid>
       <w:tr>
         <w:tc>
@@ -364,7 +364,14 @@
               <w:rPr>
                 <w:sz w:val="24"/>
               </w:rPr>
-              <w:t>, clicking ‘remove’ will not crash the program</w:t>
+              <w:t xml:space="preserve">, clicking ‘remove’ </w:t>
+            </w:r>
+            <w:r>
+              <w:rPr>
+                <w:sz w:val="24"/>
+              </w:rPr>
+              <w:lastRenderedPageBreak/>
+              <w:t>will not crash the program</w:t>
             </w:r>
           </w:p>
         </w:tc>
@@ -382,7 +389,15 @@
               <w:rPr>
                 <w:sz w:val="24"/>
               </w:rPr>
-              <w:t>Remove all employees, and then click ‘remove employee again’</w:t>
+              <w:lastRenderedPageBreak/>
+              <w:t xml:space="preserve">Remove all employees, and then click </w:t>
+            </w:r>
+            <w:r>
+              <w:rPr>
+                <w:sz w:val="24"/>
+              </w:rPr>
+              <w:lastRenderedPageBreak/>
+              <w:t>‘remove employee again’</w:t>
             </w:r>
           </w:p>
         </w:tc>
@@ -400,6 +415,7 @@
               <w:rPr>
                 <w:sz w:val="24"/>
               </w:rPr>
+              <w:lastRenderedPageBreak/>
               <w:t>None</w:t>
             </w:r>
           </w:p>
@@ -438,14 +454,7 @@
               <w:rPr>
                 <w:sz w:val="24"/>
               </w:rPr>
-              <w:t xml:space="preserve">If an employee is not selected, clicking </w:t>
-            </w:r>
-            <w:r>
-              <w:rPr>
-                <w:sz w:val="24"/>
-              </w:rPr>
-              <w:lastRenderedPageBreak/>
-              <w:t>‘remove’ won’t crash the program.</w:t>
+              <w:t>If an employee is not selected, clicking ‘remove’ won’t crash the program.</w:t>
             </w:r>
           </w:p>
         </w:tc>
@@ -463,7 +472,6 @@
               <w:rPr>
                 <w:sz w:val="24"/>
               </w:rPr>
-              <w:lastRenderedPageBreak/>
               <w:t>Deselect</w:t>
             </w:r>
             <w:r>
@@ -647,7 +655,14 @@
               <w:rPr>
                 <w:sz w:val="24"/>
               </w:rPr>
-              <w:t>If the user edits an employee when none are selected, the first one will be selected by default.</w:t>
+              <w:t xml:space="preserve">If the user edits an employee when none are selected, the first one will be </w:t>
+            </w:r>
+            <w:r>
+              <w:rPr>
+                <w:sz w:val="24"/>
+              </w:rPr>
+              <w:lastRenderedPageBreak/>
+              <w:t>selected by default.</w:t>
             </w:r>
           </w:p>
         </w:tc>
@@ -665,19 +680,14 @@
               <w:rPr>
                 <w:sz w:val="24"/>
               </w:rPr>
+              <w:lastRenderedPageBreak/>
               <w:t>Deselect</w:t>
             </w:r>
             <w:r>
               <w:rPr>
                 <w:sz w:val="24"/>
               </w:rPr>
-              <w:t xml:space="preserve"> an employee and click ‘</w:t>
-            </w:r>
-            <w:r>
-              <w:rPr>
-                <w:sz w:val="24"/>
-              </w:rPr>
-              <w:t>Edit’.</w:t>
+              <w:t xml:space="preserve"> an employee and click ‘Edit’.</w:t>
             </w:r>
           </w:p>
         </w:tc>
@@ -802,6 +812,7 @@
               <w:rPr>
                 <w:sz w:val="24"/>
               </w:rPr>
+              <w:lastRenderedPageBreak/>
               <w:t>The changes applied to the first employee.</w:t>
             </w:r>
           </w:p>
@@ -822,6 +833,7 @@
               <w:rPr>
                 <w:sz w:val="24"/>
               </w:rPr>
+              <w:lastRenderedPageBreak/>
               <w:t>When a different employee is selected, the details and tasks update</w:t>
             </w:r>
           </w:p>
@@ -985,7 +997,6 @@
               <w:rPr>
                 <w:sz w:val="24"/>
               </w:rPr>
-              <w:lastRenderedPageBreak/>
               <w:t>If the user attempts to edit an employee when none exist, they will be notified</w:t>
             </w:r>
           </w:p>
@@ -1095,6 +1106,7 @@
               <w:rPr>
                 <w:sz w:val="24"/>
               </w:rPr>
+              <w:lastRenderedPageBreak/>
               <w:t>A task can be assigned to an employee</w:t>
             </w:r>
           </w:p>
@@ -1204,7 +1216,6 @@
               <w:rPr>
                 <w:sz w:val="24"/>
               </w:rPr>
-              <w:lastRenderedPageBreak/>
               <w:t>If the user attempts to assign a task to an employee when none exist, they will be notified</w:t>
             </w:r>
           </w:p>
@@ -1329,6 +1340,7 @@
                 <w:b/>
                 <w:sz w:val="24"/>
               </w:rPr>
+              <w:lastRenderedPageBreak/>
               <w:t xml:space="preserve">(This test is a result of unexpected behaviour in </w:t>
             </w:r>
             <w:r>
@@ -1356,21 +1368,7 @@
               <w:rPr>
                 <w:sz w:val="24"/>
               </w:rPr>
-              <w:t>Editing a task not assigned to an employee (</w:t>
-            </w:r>
-            <w:proofErr w:type="spellStart"/>
-            <w:r>
-              <w:rPr>
-                <w:sz w:val="24"/>
-              </w:rPr>
-              <w:t>i.e</w:t>
-            </w:r>
-            <w:proofErr w:type="spellEnd"/>
-            <w:r>
-              <w:rPr>
-                <w:sz w:val="24"/>
-              </w:rPr>
-              <w:t xml:space="preserve"> a task added when there are no employees) will result in a popup asking the user to add an employee.</w:t>
+              <w:t>Editing a task not assigned to an employee (i.e a task added when there are no employees) will result in a popup asking the user to add an employee.</w:t>
             </w:r>
           </w:p>
         </w:tc>
@@ -1542,31 +1540,7 @@
               <w:rPr>
                 <w:sz w:val="24"/>
               </w:rPr>
-              <w:t>A message box will pop up not</w:t>
-            </w:r>
-            <w:r>
-              <w:rPr>
-                <w:sz w:val="24"/>
-              </w:rPr>
-              <w:t>ifying the user they must add a</w:t>
-            </w:r>
-            <w:r>
-              <w:rPr>
-                <w:sz w:val="24"/>
-              </w:rPr>
-              <w:t xml:space="preserve"> </w:t>
-            </w:r>
-            <w:r>
-              <w:rPr>
-                <w:sz w:val="24"/>
-              </w:rPr>
-              <w:t>task</w:t>
-            </w:r>
-            <w:r>
-              <w:rPr>
-                <w:sz w:val="24"/>
-              </w:rPr>
-              <w:t xml:space="preserve"> first.</w:t>
+              <w:t>A message box will pop up notifying the user they must add a task first.</w:t>
             </w:r>
           </w:p>
         </w:tc>
@@ -1840,13 +1814,7 @@
               <w:rPr>
                 <w:sz w:val="24"/>
               </w:rPr>
-              <w:t>The details will upda</w:t>
-            </w:r>
-            <w:r>
-              <w:rPr>
-                <w:sz w:val="24"/>
-              </w:rPr>
-              <w:t>te to the corresponding task</w:t>
+              <w:t>The details will update to the corresponding task</w:t>
             </w:r>
           </w:p>
         </w:tc>
@@ -2182,8 +2150,6 @@
               </w:rPr>
               <w:t>The tasks will correspond to the correct employees when another employee is selected.</w:t>
             </w:r>
-            <w:bookmarkStart w:id="0" w:name="_GoBack"/>
-            <w:bookmarkEnd w:id="0"/>
           </w:p>
         </w:tc>
         <w:tc>
@@ -2349,6 +2315,131 @@
           </w:p>
         </w:tc>
       </w:tr>
+      <w:tr>
+        <w:tc>
+          <w:tcPr>
+            <w:tcW w:w="2689" w:type="dxa"/>
+          </w:tcPr>
+          <w:p>
+            <w:pPr>
+              <w:rPr>
+                <w:sz w:val="24"/>
+              </w:rPr>
+            </w:pPr>
+            <w:r>
+              <w:rPr>
+                <w:sz w:val="24"/>
+              </w:rPr>
+              <w:lastRenderedPageBreak/>
+              <w:t xml:space="preserve">The program calculates an </w:t>
+            </w:r>
+            <w:r>
+              <w:rPr>
+                <w:sz w:val="24"/>
+              </w:rPr>
+              <w:t>employee’s</w:t>
+            </w:r>
+            <w:r>
+              <w:rPr>
+                <w:sz w:val="24"/>
+              </w:rPr>
+              <w:t xml:space="preserve"> due pay correctly</w:t>
+            </w:r>
+          </w:p>
+        </w:tc>
+        <w:tc>
+          <w:tcPr>
+            <w:tcW w:w="2551" w:type="dxa"/>
+          </w:tcPr>
+          <w:p>
+            <w:pPr>
+              <w:rPr>
+                <w:sz w:val="24"/>
+              </w:rPr>
+            </w:pPr>
+            <w:r>
+              <w:rPr>
+                <w:sz w:val="24"/>
+              </w:rPr>
+              <w:t>Add three tasks. One is worth 25.50 and marked as completed, one is worth 12.45 and is marked as not completed, one is worth 15.00 and is marked as completed</w:t>
+            </w:r>
+          </w:p>
+        </w:tc>
+        <w:tc>
+          <w:tcPr>
+            <w:tcW w:w="3119" w:type="dxa"/>
+          </w:tcPr>
+          <w:p>
+            <w:pPr>
+              <w:rPr>
+                <w:sz w:val="24"/>
+              </w:rPr>
+            </w:pPr>
+            <w:r>
+              <w:rPr>
+                <w:sz w:val="24"/>
+              </w:rPr>
+              <w:t>A total of 40.50 under the due pay section of the employee details</w:t>
+            </w:r>
+            <w:bookmarkStart w:id="0" w:name="_GoBack"/>
+            <w:bookmarkEnd w:id="0"/>
+          </w:p>
+        </w:tc>
+        <w:tc>
+          <w:tcPr>
+            <w:tcW w:w="5528" w:type="dxa"/>
+          </w:tcPr>
+          <w:p>
+            <w:pPr>
+              <w:rPr>
+                <w:noProof/>
+                <w:lang w:eastAsia="en-GB"/>
+              </w:rPr>
+            </w:pPr>
+            <w:r>
+              <w:rPr>
+                <w:noProof/>
+                <w:lang w:eastAsia="en-GB"/>
+              </w:rPr>
+              <w:drawing>
+                <wp:inline distT="0" distB="0" distL="0" distR="0" wp14:anchorId="391326FE" wp14:editId="2ECBAC33">
+                  <wp:extent cx="6638925" cy="3305175"/>
+                  <wp:effectExtent l="0" t="0" r="9525" b="9525"/>
+                  <wp:docPr id="3" name="Picture 3"/>
+                  <wp:cNvGraphicFramePr>
+                    <a:graphicFrameLocks xmlns:a="http://schemas.openxmlformats.org/drawingml/2006/main" noChangeAspect="1"/>
+                  </wp:cNvGraphicFramePr>
+                  <a:graphic xmlns:a="http://schemas.openxmlformats.org/drawingml/2006/main">
+                    <a:graphicData uri="http://schemas.openxmlformats.org/drawingml/2006/picture">
+                      <pic:pic xmlns:pic="http://schemas.openxmlformats.org/drawingml/2006/picture">
+                        <pic:nvPicPr>
+                          <pic:cNvPr id="1" name=""/>
+                          <pic:cNvPicPr/>
+                        </pic:nvPicPr>
+                        <pic:blipFill>
+                          <a:blip r:embed="rId24"/>
+                          <a:stretch>
+                            <a:fillRect/>
+                          </a:stretch>
+                        </pic:blipFill>
+                        <pic:spPr>
+                          <a:xfrm>
+                            <a:off x="0" y="0"/>
+                            <a:ext cx="6638925" cy="3305175"/>
+                          </a:xfrm>
+                          <a:prstGeom prst="rect">
+                            <a:avLst/>
+                          </a:prstGeom>
+                        </pic:spPr>
+                      </pic:pic>
+                    </a:graphicData>
+                  </a:graphic>
+                </wp:inline>
+              </w:drawing>
+            </w:r>
+          </w:p>
+        </w:tc>
+      </w:tr>
     </w:tbl>
     <w:p>
       <w:pPr>
@@ -2358,7 +2449,7 @@
       </w:pPr>
     </w:p>
     <w:sectPr>
-      <w:headerReference w:type="default" r:id="rId24"/>
+      <w:headerReference w:type="default" r:id="rId25"/>
       <w:pgSz w:w="16838" w:h="11906" w:orient="landscape"/>
       <w:pgMar w:top="1440" w:right="1440" w:bottom="1440" w:left="1440" w:header="708" w:footer="708" w:gutter="0"/>
       <w:cols w:space="708"/>
@@ -2559,6 +2650,7 @@
     <w:lsdException w:name="HTML Sample" w:semiHidden="1" w:unhideWhenUsed="1"/>
     <w:lsdException w:name="HTML Typewriter" w:semiHidden="1" w:unhideWhenUsed="1"/>
     <w:lsdException w:name="HTML Variable" w:semiHidden="1" w:unhideWhenUsed="1"/>
+    <w:lsdException w:name="Normal Table" w:semiHidden="1" w:unhideWhenUsed="1"/>
     <w:lsdException w:name="annotation subject" w:semiHidden="1" w:unhideWhenUsed="1"/>
     <w:lsdException w:name="No List" w:semiHidden="1" w:unhideWhenUsed="1"/>
     <w:lsdException w:name="Outline List 1" w:semiHidden="1" w:unhideWhenUsed="1"/>
@@ -2605,8 +2697,10 @@
     <w:lsdException w:name="Table Subtle 2" w:semiHidden="1" w:unhideWhenUsed="1"/>
     <w:lsdException w:name="Table Web 1" w:semiHidden="1" w:unhideWhenUsed="1"/>
     <w:lsdException w:name="Table Web 2" w:semiHidden="1" w:unhideWhenUsed="1"/>
+    <w:lsdException w:name="Table Web 3" w:semiHidden="1" w:unhideWhenUsed="1"/>
     <w:lsdException w:name="Balloon Text" w:semiHidden="1" w:unhideWhenUsed="1"/>
     <w:lsdException w:name="Table Grid" w:uiPriority="39"/>
+    <w:lsdException w:name="Table Theme" w:semiHidden="1" w:unhideWhenUsed="1"/>
     <w:lsdException w:name="Placeholder Text" w:semiHidden="1"/>
     <w:lsdException w:name="No Spacing" w:uiPriority="1" w:qFormat="1"/>
     <w:lsdException w:name="Light Shading" w:uiPriority="60"/>

</xml_diff>

<commit_message>
I never want to look at this project again
</commit_message>
<xml_diff>
--- a/compSci/CompSci Project/Old writeup/Testing.docx
+++ b/compSci/CompSci Project/Old writeup/Testing.docx
@@ -1,6 +1,6 @@
 
 <file path=word/document.xml><?xml version="1.0" encoding="utf-8"?>
-<w:document xmlns:wpc="http://schemas.microsoft.com/office/word/2010/wordprocessingCanvas" xmlns:cx="http://schemas.microsoft.com/office/drawing/2014/chartex" xmlns:cx1="http://schemas.microsoft.com/office/drawing/2015/9/8/chartex" xmlns:cx2="http://schemas.microsoft.com/office/drawing/2015/10/21/chartex" xmlns:mc="http://schemas.openxmlformats.org/markup-compatibility/2006" xmlns:o="urn:schemas-microsoft-com:office:office" xmlns:r="http://schemas.openxmlformats.org/officeDocument/2006/relationships" xmlns:m="http://schemas.openxmlformats.org/officeDocument/2006/math" xmlns:v="urn:schemas-microsoft-com:vml" xmlns:wp14="http://schemas.microsoft.com/office/word/2010/wordprocessingDrawing" xmlns:wp="http://schemas.openxmlformats.org/drawingml/2006/wordprocessingDrawing" xmlns:w10="urn:schemas-microsoft-com:office:word" xmlns:w="http://schemas.openxmlformats.org/wordprocessingml/2006/main" xmlns:w14="http://schemas.microsoft.com/office/word/2010/wordml" xmlns:w15="http://schemas.microsoft.com/office/word/2012/wordml" xmlns:w16se="http://schemas.microsoft.com/office/word/2015/wordml/symex" xmlns:wpg="http://schemas.microsoft.com/office/word/2010/wordprocessingGroup" xmlns:wpi="http://schemas.microsoft.com/office/word/2010/wordprocessingInk" xmlns:wne="http://schemas.microsoft.com/office/word/2006/wordml" xmlns:wps="http://schemas.microsoft.com/office/word/2010/wordprocessingShape" mc:Ignorable="w14 w15 w16se wp14">
+<w:document xmlns:wpc="http://schemas.microsoft.com/office/word/2010/wordprocessingCanvas" xmlns:cx="http://schemas.microsoft.com/office/drawing/2014/chartex" xmlns:mc="http://schemas.openxmlformats.org/markup-compatibility/2006" xmlns:o="urn:schemas-microsoft-com:office:office" xmlns:r="http://schemas.openxmlformats.org/officeDocument/2006/relationships" xmlns:m="http://schemas.openxmlformats.org/officeDocument/2006/math" xmlns:v="urn:schemas-microsoft-com:vml" xmlns:wp14="http://schemas.microsoft.com/office/word/2010/wordprocessingDrawing" xmlns:wp="http://schemas.openxmlformats.org/drawingml/2006/wordprocessingDrawing" xmlns:w10="urn:schemas-microsoft-com:office:word" xmlns:w="http://schemas.openxmlformats.org/wordprocessingml/2006/main" xmlns:w14="http://schemas.microsoft.com/office/word/2010/wordml" xmlns:w15="http://schemas.microsoft.com/office/word/2012/wordml" xmlns:w16se="http://schemas.microsoft.com/office/word/2015/wordml/symex" xmlns:wpg="http://schemas.microsoft.com/office/word/2010/wordprocessingGroup" xmlns:wpi="http://schemas.microsoft.com/office/word/2010/wordprocessingInk" xmlns:wne="http://schemas.microsoft.com/office/word/2006/wordml" xmlns:wps="http://schemas.microsoft.com/office/word/2010/wordprocessingShape" mc:Ignorable="w14 w15 w16se wp14">
   <w:body>
     <w:p>
       <w:pPr>
@@ -39,10 +39,10 @@
         <w:tblLook w:val="04A0" w:firstRow="1" w:lastRow="0" w:firstColumn="1" w:lastColumn="0" w:noHBand="0" w:noVBand="1"/>
       </w:tblPr>
       <w:tblGrid>
-        <w:gridCol w:w="1298"/>
-        <w:gridCol w:w="1255"/>
-        <w:gridCol w:w="1516"/>
-        <w:gridCol w:w="9879"/>
+        <w:gridCol w:w="1808"/>
+        <w:gridCol w:w="1732"/>
+        <w:gridCol w:w="2107"/>
+        <w:gridCol w:w="8301"/>
       </w:tblGrid>
       <w:tr>
         <w:tc>
@@ -364,14 +364,7 @@
               <w:rPr>
                 <w:sz w:val="24"/>
               </w:rPr>
-              <w:t xml:space="preserve">, clicking ‘remove’ </w:t>
-            </w:r>
-            <w:r>
-              <w:rPr>
-                <w:sz w:val="24"/>
-              </w:rPr>
-              <w:lastRenderedPageBreak/>
-              <w:t>will not crash the program</w:t>
+              <w:t>, clicking ‘remove’ will not crash the program</w:t>
             </w:r>
           </w:p>
         </w:tc>
@@ -389,15 +382,7 @@
               <w:rPr>
                 <w:sz w:val="24"/>
               </w:rPr>
-              <w:lastRenderedPageBreak/>
-              <w:t xml:space="preserve">Remove all employees, and then click </w:t>
-            </w:r>
-            <w:r>
-              <w:rPr>
-                <w:sz w:val="24"/>
-              </w:rPr>
-              <w:lastRenderedPageBreak/>
-              <w:t>‘remove employee again’</w:t>
+              <w:t>Remove all employees, and then click ‘remove employee again’</w:t>
             </w:r>
           </w:p>
         </w:tc>
@@ -415,7 +400,6 @@
               <w:rPr>
                 <w:sz w:val="24"/>
               </w:rPr>
-              <w:lastRenderedPageBreak/>
               <w:t>None</w:t>
             </w:r>
           </w:p>
@@ -454,6 +438,7 @@
               <w:rPr>
                 <w:sz w:val="24"/>
               </w:rPr>
+              <w:lastRenderedPageBreak/>
               <w:t>If an employee is not selected, clicking ‘remove’ won’t crash the program.</w:t>
             </w:r>
           </w:p>
@@ -655,14 +640,7 @@
               <w:rPr>
                 <w:sz w:val="24"/>
               </w:rPr>
-              <w:t xml:space="preserve">If the user edits an employee when none are selected, the first one will be </w:t>
-            </w:r>
-            <w:r>
-              <w:rPr>
-                <w:sz w:val="24"/>
-              </w:rPr>
-              <w:lastRenderedPageBreak/>
-              <w:t>selected by default.</w:t>
+              <w:t>If the user edits an employee when none are selected, the first one will be selected by default.</w:t>
             </w:r>
           </w:p>
         </w:tc>
@@ -680,7 +658,6 @@
               <w:rPr>
                 <w:sz w:val="24"/>
               </w:rPr>
-              <w:lastRenderedPageBreak/>
               <w:t>Deselect</w:t>
             </w:r>
             <w:r>
@@ -812,7 +789,6 @@
               <w:rPr>
                 <w:sz w:val="24"/>
               </w:rPr>
-              <w:lastRenderedPageBreak/>
               <w:t>The changes applied to the first employee.</w:t>
             </w:r>
           </w:p>
@@ -1106,7 +1082,6 @@
               <w:rPr>
                 <w:sz w:val="24"/>
               </w:rPr>
-              <w:lastRenderedPageBreak/>
               <w:t>A task can be assigned to an employee</w:t>
             </w:r>
           </w:p>
@@ -1216,6 +1191,7 @@
               <w:rPr>
                 <w:sz w:val="24"/>
               </w:rPr>
+              <w:lastRenderedPageBreak/>
               <w:t>If the user attempts to assign a task to an employee when none exist, they will be notified</w:t>
             </w:r>
           </w:p>
@@ -1340,7 +1316,6 @@
                 <w:b/>
                 <w:sz w:val="24"/>
               </w:rPr>
-              <w:lastRenderedPageBreak/>
               <w:t xml:space="preserve">(This test is a result of unexpected behaviour in </w:t>
             </w:r>
             <w:r>
@@ -1368,7 +1343,21 @@
               <w:rPr>
                 <w:sz w:val="24"/>
               </w:rPr>
-              <w:t>Editing a task not assigned to an employee (i.e a task added when there are no employees) will result in a popup asking the user to add an employee.</w:t>
+              <w:t>Editing a task not assigned to an employee (</w:t>
+            </w:r>
+            <w:proofErr w:type="spellStart"/>
+            <w:r>
+              <w:rPr>
+                <w:sz w:val="24"/>
+              </w:rPr>
+              <w:t>i.e</w:t>
+            </w:r>
+            <w:proofErr w:type="spellEnd"/>
+            <w:r>
+              <w:rPr>
+                <w:sz w:val="24"/>
+              </w:rPr>
+              <w:t xml:space="preserve"> a task added when there are no employees) will result in a popup asking the user to add an employee.</w:t>
             </w:r>
           </w:p>
         </w:tc>
@@ -2262,7 +2251,21 @@
               <w:rPr>
                 <w:sz w:val="24"/>
               </w:rPr>
-              <w:t>These screenshots show that the first employee has one task and the second has two. Below, when the second one is removed, the new second employee (formerly the third) has three and does not inherit the deleted employees tasks.</w:t>
+              <w:t xml:space="preserve">These screenshots show that the first employee has one task and the second has two. Below, when the second one is removed, the new second employee (formerly the third) has three and does not inherit the deleted </w:t>
+            </w:r>
+            <w:proofErr w:type="gramStart"/>
+            <w:r>
+              <w:rPr>
+                <w:sz w:val="24"/>
+              </w:rPr>
+              <w:t>employees</w:t>
+            </w:r>
+            <w:proofErr w:type="gramEnd"/>
+            <w:r>
+              <w:rPr>
+                <w:sz w:val="24"/>
+              </w:rPr>
+              <w:t xml:space="preserve"> tasks.</w:t>
             </w:r>
           </w:p>
           <w:p>
@@ -2381,8 +2384,6 @@
               </w:rPr>
               <w:t>A total of 40.50 under the due pay section of the employee details</w:t>
             </w:r>
-            <w:bookmarkStart w:id="0" w:name="_GoBack"/>
-            <w:bookmarkEnd w:id="0"/>
           </w:p>
         </w:tc>
         <w:tc>
@@ -2396,15 +2397,16 @@
                 <w:lang w:eastAsia="en-GB"/>
               </w:rPr>
             </w:pPr>
+            <w:bookmarkStart w:id="0" w:name="_GoBack"/>
             <w:r>
               <w:rPr>
                 <w:noProof/>
                 <w:lang w:eastAsia="en-GB"/>
               </w:rPr>
               <w:drawing>
-                <wp:inline distT="0" distB="0" distL="0" distR="0" wp14:anchorId="391326FE" wp14:editId="2ECBAC33">
-                  <wp:extent cx="6638925" cy="3305175"/>
-                  <wp:effectExtent l="0" t="0" r="9525" b="9525"/>
+                <wp:inline distT="0" distB="0" distL="0" distR="0" wp14:anchorId="391326FE" wp14:editId="30E0530C">
+                  <wp:extent cx="5133975" cy="2555939"/>
+                  <wp:effectExtent l="0" t="0" r="0" b="0"/>
                   <wp:docPr id="3" name="Picture 3"/>
                   <wp:cNvGraphicFramePr>
                     <a:graphicFrameLocks xmlns:a="http://schemas.openxmlformats.org/drawingml/2006/main" noChangeAspect="1"/>
@@ -2425,7 +2427,7 @@
                         <pic:spPr>
                           <a:xfrm>
                             <a:off x="0" y="0"/>
-                            <a:ext cx="6638925" cy="3305175"/>
+                            <a:ext cx="5165070" cy="2571419"/>
                           </a:xfrm>
                           <a:prstGeom prst="rect">
                             <a:avLst/>
@@ -2437,6 +2439,7 @@
                 </wp:inline>
               </w:drawing>
             </w:r>
+            <w:bookmarkEnd w:id="0"/>
           </w:p>
         </w:tc>
       </w:tr>
@@ -2460,7 +2463,7 @@
 </file>
 
 <file path=word/endnotes.xml><?xml version="1.0" encoding="utf-8"?>
-<w:endnotes xmlns:wpc="http://schemas.microsoft.com/office/word/2010/wordprocessingCanvas" xmlns:cx="http://schemas.microsoft.com/office/drawing/2014/chartex" xmlns:cx1="http://schemas.microsoft.com/office/drawing/2015/9/8/chartex" xmlns:cx2="http://schemas.microsoft.com/office/drawing/2015/10/21/chartex" xmlns:mc="http://schemas.openxmlformats.org/markup-compatibility/2006" xmlns:o="urn:schemas-microsoft-com:office:office" xmlns:r="http://schemas.openxmlformats.org/officeDocument/2006/relationships" xmlns:m="http://schemas.openxmlformats.org/officeDocument/2006/math" xmlns:v="urn:schemas-microsoft-com:vml" xmlns:wp14="http://schemas.microsoft.com/office/word/2010/wordprocessingDrawing" xmlns:wp="http://schemas.openxmlformats.org/drawingml/2006/wordprocessingDrawing" xmlns:w10="urn:schemas-microsoft-com:office:word" xmlns:w="http://schemas.openxmlformats.org/wordprocessingml/2006/main" xmlns:w14="http://schemas.microsoft.com/office/word/2010/wordml" xmlns:w15="http://schemas.microsoft.com/office/word/2012/wordml" xmlns:w16se="http://schemas.microsoft.com/office/word/2015/wordml/symex" xmlns:wpg="http://schemas.microsoft.com/office/word/2010/wordprocessingGroup" xmlns:wpi="http://schemas.microsoft.com/office/word/2010/wordprocessingInk" xmlns:wne="http://schemas.microsoft.com/office/word/2006/wordml" xmlns:wps="http://schemas.microsoft.com/office/word/2010/wordprocessingShape" mc:Ignorable="w14 w15 w16se wp14">
+<w:endnotes xmlns:wpc="http://schemas.microsoft.com/office/word/2010/wordprocessingCanvas" xmlns:cx="http://schemas.microsoft.com/office/drawing/2014/chartex" xmlns:mc="http://schemas.openxmlformats.org/markup-compatibility/2006" xmlns:o="urn:schemas-microsoft-com:office:office" xmlns:r="http://schemas.openxmlformats.org/officeDocument/2006/relationships" xmlns:m="http://schemas.openxmlformats.org/officeDocument/2006/math" xmlns:v="urn:schemas-microsoft-com:vml" xmlns:wp14="http://schemas.microsoft.com/office/word/2010/wordprocessingDrawing" xmlns:wp="http://schemas.openxmlformats.org/drawingml/2006/wordprocessingDrawing" xmlns:w10="urn:schemas-microsoft-com:office:word" xmlns:w="http://schemas.openxmlformats.org/wordprocessingml/2006/main" xmlns:w14="http://schemas.microsoft.com/office/word/2010/wordml" xmlns:w15="http://schemas.microsoft.com/office/word/2012/wordml" xmlns:w16se="http://schemas.microsoft.com/office/word/2015/wordml/symex" xmlns:wpg="http://schemas.microsoft.com/office/word/2010/wordprocessingGroup" xmlns:wpi="http://schemas.microsoft.com/office/word/2010/wordprocessingInk" xmlns:wne="http://schemas.microsoft.com/office/word/2006/wordml" xmlns:wps="http://schemas.microsoft.com/office/word/2010/wordprocessingShape" mc:Ignorable="w14 w15 w16se wp14">
   <w:endnote w:type="separator" w:id="-1">
     <w:p>
       <w:pPr>
@@ -2485,7 +2488,7 @@
 </file>
 
 <file path=word/footnotes.xml><?xml version="1.0" encoding="utf-8"?>
-<w:footnotes xmlns:wpc="http://schemas.microsoft.com/office/word/2010/wordprocessingCanvas" xmlns:cx="http://schemas.microsoft.com/office/drawing/2014/chartex" xmlns:cx1="http://schemas.microsoft.com/office/drawing/2015/9/8/chartex" xmlns:cx2="http://schemas.microsoft.com/office/drawing/2015/10/21/chartex" xmlns:mc="http://schemas.openxmlformats.org/markup-compatibility/2006" xmlns:o="urn:schemas-microsoft-com:office:office" xmlns:r="http://schemas.openxmlformats.org/officeDocument/2006/relationships" xmlns:m="http://schemas.openxmlformats.org/officeDocument/2006/math" xmlns:v="urn:schemas-microsoft-com:vml" xmlns:wp14="http://schemas.microsoft.com/office/word/2010/wordprocessingDrawing" xmlns:wp="http://schemas.openxmlformats.org/drawingml/2006/wordprocessingDrawing" xmlns:w10="urn:schemas-microsoft-com:office:word" xmlns:w="http://schemas.openxmlformats.org/wordprocessingml/2006/main" xmlns:w14="http://schemas.microsoft.com/office/word/2010/wordml" xmlns:w15="http://schemas.microsoft.com/office/word/2012/wordml" xmlns:w16se="http://schemas.microsoft.com/office/word/2015/wordml/symex" xmlns:wpg="http://schemas.microsoft.com/office/word/2010/wordprocessingGroup" xmlns:wpi="http://schemas.microsoft.com/office/word/2010/wordprocessingInk" xmlns:wne="http://schemas.microsoft.com/office/word/2006/wordml" xmlns:wps="http://schemas.microsoft.com/office/word/2010/wordprocessingShape" mc:Ignorable="w14 w15 w16se wp14">
+<w:footnotes xmlns:wpc="http://schemas.microsoft.com/office/word/2010/wordprocessingCanvas" xmlns:cx="http://schemas.microsoft.com/office/drawing/2014/chartex" xmlns:mc="http://schemas.openxmlformats.org/markup-compatibility/2006" xmlns:o="urn:schemas-microsoft-com:office:office" xmlns:r="http://schemas.openxmlformats.org/officeDocument/2006/relationships" xmlns:m="http://schemas.openxmlformats.org/officeDocument/2006/math" xmlns:v="urn:schemas-microsoft-com:vml" xmlns:wp14="http://schemas.microsoft.com/office/word/2010/wordprocessingDrawing" xmlns:wp="http://schemas.openxmlformats.org/drawingml/2006/wordprocessingDrawing" xmlns:w10="urn:schemas-microsoft-com:office:word" xmlns:w="http://schemas.openxmlformats.org/wordprocessingml/2006/main" xmlns:w14="http://schemas.microsoft.com/office/word/2010/wordml" xmlns:w15="http://schemas.microsoft.com/office/word/2012/wordml" xmlns:w16se="http://schemas.microsoft.com/office/word/2015/wordml/symex" xmlns:wpg="http://schemas.microsoft.com/office/word/2010/wordprocessingGroup" xmlns:wpi="http://schemas.microsoft.com/office/word/2010/wordprocessingInk" xmlns:wne="http://schemas.microsoft.com/office/word/2006/wordml" xmlns:wps="http://schemas.microsoft.com/office/word/2010/wordprocessingShape" mc:Ignorable="w14 w15 w16se wp14">
   <w:footnote w:type="separator" w:id="-1">
     <w:p>
       <w:pPr>
@@ -2510,7 +2513,7 @@
 </file>
 
 <file path=word/header1.xml><?xml version="1.0" encoding="utf-8"?>
-<w:hdr xmlns:wpc="http://schemas.microsoft.com/office/word/2010/wordprocessingCanvas" xmlns:cx="http://schemas.microsoft.com/office/drawing/2014/chartex" xmlns:cx1="http://schemas.microsoft.com/office/drawing/2015/9/8/chartex" xmlns:cx2="http://schemas.microsoft.com/office/drawing/2015/10/21/chartex" xmlns:mc="http://schemas.openxmlformats.org/markup-compatibility/2006" xmlns:o="urn:schemas-microsoft-com:office:office" xmlns:r="http://schemas.openxmlformats.org/officeDocument/2006/relationships" xmlns:m="http://schemas.openxmlformats.org/officeDocument/2006/math" xmlns:v="urn:schemas-microsoft-com:vml" xmlns:wp14="http://schemas.microsoft.com/office/word/2010/wordprocessingDrawing" xmlns:wp="http://schemas.openxmlformats.org/drawingml/2006/wordprocessingDrawing" xmlns:w10="urn:schemas-microsoft-com:office:word" xmlns:w="http://schemas.openxmlformats.org/wordprocessingml/2006/main" xmlns:w14="http://schemas.microsoft.com/office/word/2010/wordml" xmlns:w15="http://schemas.microsoft.com/office/word/2012/wordml" xmlns:w16se="http://schemas.microsoft.com/office/word/2015/wordml/symex" xmlns:wpg="http://schemas.microsoft.com/office/word/2010/wordprocessingGroup" xmlns:wpi="http://schemas.microsoft.com/office/word/2010/wordprocessingInk" xmlns:wne="http://schemas.microsoft.com/office/word/2006/wordml" xmlns:wps="http://schemas.microsoft.com/office/word/2010/wordprocessingShape" mc:Ignorable="w14 w15 w16se wp14">
+<w:hdr xmlns:wpc="http://schemas.microsoft.com/office/word/2010/wordprocessingCanvas" xmlns:cx="http://schemas.microsoft.com/office/drawing/2014/chartex" xmlns:mc="http://schemas.openxmlformats.org/markup-compatibility/2006" xmlns:o="urn:schemas-microsoft-com:office:office" xmlns:r="http://schemas.openxmlformats.org/officeDocument/2006/relationships" xmlns:m="http://schemas.openxmlformats.org/officeDocument/2006/math" xmlns:v="urn:schemas-microsoft-com:vml" xmlns:wp14="http://schemas.microsoft.com/office/word/2010/wordprocessingDrawing" xmlns:wp="http://schemas.openxmlformats.org/drawingml/2006/wordprocessingDrawing" xmlns:w10="urn:schemas-microsoft-com:office:word" xmlns:w="http://schemas.openxmlformats.org/wordprocessingml/2006/main" xmlns:w14="http://schemas.microsoft.com/office/word/2010/wordml" xmlns:w15="http://schemas.microsoft.com/office/word/2012/wordml" xmlns:w16se="http://schemas.microsoft.com/office/word/2015/wordml/symex" xmlns:wpg="http://schemas.microsoft.com/office/word/2010/wordprocessingGroup" xmlns:wpi="http://schemas.microsoft.com/office/word/2010/wordprocessingInk" xmlns:wne="http://schemas.microsoft.com/office/word/2006/wordml" xmlns:wps="http://schemas.microsoft.com/office/word/2010/wordprocessingShape" mc:Ignorable="w14 w15 w16se wp14">
   <w:p>
     <w:pPr>
       <w:pStyle w:val="Header"/>
@@ -2544,7 +2547,7 @@
       </w:pPr>
     </w:pPrDefault>
   </w:docDefaults>
-  <w:latentStyles w:defLockedState="0" w:defUIPriority="99" w:defSemiHidden="0" w:defUnhideWhenUsed="0" w:defQFormat="0" w:count="372">
+  <w:latentStyles w:defLockedState="0" w:defUIPriority="99" w:defSemiHidden="0" w:defUnhideWhenUsed="0" w:defQFormat="0" w:count="371">
     <w:lsdException w:name="Normal" w:uiPriority="0" w:qFormat="1"/>
     <w:lsdException w:name="heading 1" w:uiPriority="9" w:qFormat="1"/>
     <w:lsdException w:name="heading 2" w:semiHidden="1" w:uiPriority="9" w:unhideWhenUsed="1" w:qFormat="1"/>
@@ -2916,7 +2919,6 @@
     <w:lsdException w:name="List Table 5 Dark Accent 6" w:uiPriority="50"/>
     <w:lsdException w:name="List Table 6 Colorful Accent 6" w:uiPriority="51"/>
     <w:lsdException w:name="List Table 7 Colorful Accent 6" w:uiPriority="52"/>
-    <w:lsdException w:name="Mention" w:semiHidden="1" w:unhideWhenUsed="1"/>
   </w:latentStyles>
   <w:style w:type="paragraph" w:default="1" w:styleId="Normal">
     <w:name w:val="Normal"/>

</xml_diff>